<commit_message>
updated software design (group)
</commit_message>
<xml_diff>
--- a/Documentation/Portfolio/Group project/Software Design.docx
+++ b/Documentation/Portfolio/Group project/Software Design.docx
@@ -535,6 +535,13 @@
     </w:sdt>
     <w:sdt>
       <w:sdtPr>
+        <w:rPr>
+          <w:rFonts w:asciiTheme="minorHAnsi" w:eastAsiaTheme="minorHAnsi" w:hAnsiTheme="minorHAnsi" w:cstheme="minorBidi"/>
+          <w:color w:val="auto"/>
+          <w:sz w:val="22"/>
+          <w:szCs w:val="22"/>
+          <w:lang w:val="en-GB" w:eastAsia="en-US"/>
+        </w:rPr>
         <w:id w:val="659195776"/>
         <w:docPartObj>
           <w:docPartGallery w:val="Table of Contents"/>
@@ -543,13 +550,8 @@
       </w:sdtPr>
       <w:sdtEndPr>
         <w:rPr>
-          <w:rFonts w:asciiTheme="minorHAnsi" w:eastAsiaTheme="minorHAnsi" w:hAnsiTheme="minorHAnsi" w:cstheme="minorBidi"/>
           <w:b/>
           <w:bCs/>
-          <w:color w:val="auto"/>
-          <w:sz w:val="22"/>
-          <w:szCs w:val="22"/>
-          <w:lang w:val="en-GB" w:eastAsia="en-US"/>
         </w:rPr>
       </w:sdtEndPr>
       <w:sdtContent>
@@ -587,7 +589,7 @@
           <w:r>
             <w:fldChar w:fldCharType="separate"/>
           </w:r>
-          <w:hyperlink w:anchor="_Toc118382592" w:history="1">
+          <w:hyperlink w:anchor="_Toc124338341" w:history="1">
             <w:r>
               <w:rPr>
                 <w:rStyle w:val="Hyperlink"/>
@@ -614,7 +616,7 @@
                 <w:noProof/>
                 <w:webHidden/>
               </w:rPr>
-              <w:instrText xml:space="preserve"> PAGEREF _Toc118382592 \h </w:instrText>
+              <w:instrText xml:space="preserve"> PAGEREF _Toc124338341 \h </w:instrText>
             </w:r>
             <w:r>
               <w:rPr>
@@ -657,7 +659,7 @@
               <w:lang w:val="nl-NL" w:eastAsia="nl-NL"/>
             </w:rPr>
           </w:pPr>
-          <w:hyperlink w:anchor="_Toc118382593" w:history="1">
+          <w:hyperlink w:anchor="_Toc124338342" w:history="1">
             <w:r>
               <w:rPr>
                 <w:rStyle w:val="Hyperlink"/>
@@ -684,7 +686,7 @@
                 <w:noProof/>
                 <w:webHidden/>
               </w:rPr>
-              <w:instrText xml:space="preserve"> PAGEREF _Toc118382593 \h </w:instrText>
+              <w:instrText xml:space="preserve"> PAGEREF _Toc124338342 \h </w:instrText>
             </w:r>
             <w:r>
               <w:rPr>
@@ -722,10 +724,12 @@
               <w:tab w:val="right" w:leader="dot" w:pos="9062"/>
             </w:tabs>
             <w:rPr>
+              <w:rFonts w:eastAsiaTheme="minorEastAsia"/>
               <w:noProof/>
+              <w:lang w:val="nl-NL" w:eastAsia="nl-NL"/>
             </w:rPr>
           </w:pPr>
-          <w:hyperlink w:anchor="_Toc118382594" w:history="1">
+          <w:hyperlink w:anchor="_Toc124338343" w:history="1">
             <w:r>
               <w:rPr>
                 <w:rStyle w:val="Hyperlink"/>
@@ -752,7 +756,7 @@
                 <w:noProof/>
                 <w:webHidden/>
               </w:rPr>
-              <w:instrText xml:space="preserve"> PAGEREF _Toc118382594 \h </w:instrText>
+              <w:instrText xml:space="preserve"> PAGEREF _Toc124338343 \h </w:instrText>
             </w:r>
             <w:r>
               <w:rPr>
@@ -790,10 +794,12 @@
               <w:tab w:val="right" w:leader="dot" w:pos="9062"/>
             </w:tabs>
             <w:rPr>
+              <w:rFonts w:eastAsiaTheme="minorEastAsia"/>
               <w:noProof/>
+              <w:lang w:val="nl-NL" w:eastAsia="nl-NL"/>
             </w:rPr>
           </w:pPr>
-          <w:hyperlink w:anchor="_Toc118382595" w:history="1">
+          <w:hyperlink w:anchor="_Toc124338344" w:history="1">
             <w:r>
               <w:rPr>
                 <w:rStyle w:val="Hyperlink"/>
@@ -820,7 +826,7 @@
                 <w:noProof/>
                 <w:webHidden/>
               </w:rPr>
-              <w:instrText xml:space="preserve"> PAGEREF _Toc118382595 \h </w:instrText>
+              <w:instrText xml:space="preserve"> PAGEREF _Toc124338344 \h </w:instrText>
             </w:r>
             <w:r>
               <w:rPr>
@@ -863,7 +869,7 @@
               <w:lang w:val="nl-NL" w:eastAsia="nl-NL"/>
             </w:rPr>
           </w:pPr>
-          <w:hyperlink w:anchor="_Toc118382596" w:history="1">
+          <w:hyperlink w:anchor="_Toc124338345" w:history="1">
             <w:r>
               <w:rPr>
                 <w:rStyle w:val="Hyperlink"/>
@@ -890,7 +896,7 @@
                 <w:noProof/>
                 <w:webHidden/>
               </w:rPr>
-              <w:instrText xml:space="preserve"> PAGEREF _Toc118382596 \h </w:instrText>
+              <w:instrText xml:space="preserve"> PAGEREF _Toc124338345 \h </w:instrText>
             </w:r>
             <w:r>
               <w:rPr>
@@ -910,7 +916,357 @@
                 <w:noProof/>
                 <w:webHidden/>
               </w:rPr>
-              <w:t>3</w:t>
+              <w:t>4</w:t>
+            </w:r>
+            <w:r>
+              <w:rPr>
+                <w:noProof/>
+                <w:webHidden/>
+              </w:rPr>
+              <w:fldChar w:fldCharType="end"/>
+            </w:r>
+          </w:hyperlink>
+        </w:p>
+        <w:p>
+          <w:pPr>
+            <w:pStyle w:val="Inhopg2"/>
+            <w:tabs>
+              <w:tab w:val="right" w:leader="dot" w:pos="9062"/>
+            </w:tabs>
+            <w:rPr>
+              <w:rFonts w:eastAsiaTheme="minorEastAsia"/>
+              <w:noProof/>
+              <w:lang w:val="nl-NL" w:eastAsia="nl-NL"/>
+            </w:rPr>
+          </w:pPr>
+          <w:hyperlink w:anchor="_Toc124338346" w:history="1">
+            <w:r>
+              <w:rPr>
+                <w:rStyle w:val="Hyperlink"/>
+                <w:noProof/>
+              </w:rPr>
+              <w:t>Software</w:t>
+            </w:r>
+            <w:r>
+              <w:rPr>
+                <w:noProof/>
+                <w:webHidden/>
+              </w:rPr>
+              <w:tab/>
+            </w:r>
+            <w:r>
+              <w:rPr>
+                <w:noProof/>
+                <w:webHidden/>
+              </w:rPr>
+              <w:fldChar w:fldCharType="begin"/>
+            </w:r>
+            <w:r>
+              <w:rPr>
+                <w:noProof/>
+                <w:webHidden/>
+              </w:rPr>
+              <w:instrText xml:space="preserve"> PAGEREF _Toc124338346 \h </w:instrText>
+            </w:r>
+            <w:r>
+              <w:rPr>
+                <w:noProof/>
+                <w:webHidden/>
+              </w:rPr>
+            </w:r>
+            <w:r>
+              <w:rPr>
+                <w:noProof/>
+                <w:webHidden/>
+              </w:rPr>
+              <w:fldChar w:fldCharType="separate"/>
+            </w:r>
+            <w:r>
+              <w:rPr>
+                <w:noProof/>
+                <w:webHidden/>
+              </w:rPr>
+              <w:t>4</w:t>
+            </w:r>
+            <w:r>
+              <w:rPr>
+                <w:noProof/>
+                <w:webHidden/>
+              </w:rPr>
+              <w:fldChar w:fldCharType="end"/>
+            </w:r>
+          </w:hyperlink>
+        </w:p>
+        <w:p>
+          <w:pPr>
+            <w:pStyle w:val="Inhopg2"/>
+            <w:tabs>
+              <w:tab w:val="right" w:leader="dot" w:pos="9062"/>
+            </w:tabs>
+            <w:rPr>
+              <w:rFonts w:eastAsiaTheme="minorEastAsia"/>
+              <w:noProof/>
+              <w:lang w:val="nl-NL" w:eastAsia="nl-NL"/>
+            </w:rPr>
+          </w:pPr>
+          <w:hyperlink w:anchor="_Toc124338347" w:history="1">
+            <w:r>
+              <w:rPr>
+                <w:rStyle w:val="Hyperlink"/>
+                <w:noProof/>
+              </w:rPr>
+              <w:t>AWS</w:t>
+            </w:r>
+            <w:r>
+              <w:rPr>
+                <w:noProof/>
+                <w:webHidden/>
+              </w:rPr>
+              <w:tab/>
+            </w:r>
+            <w:r>
+              <w:rPr>
+                <w:noProof/>
+                <w:webHidden/>
+              </w:rPr>
+              <w:fldChar w:fldCharType="begin"/>
+            </w:r>
+            <w:r>
+              <w:rPr>
+                <w:noProof/>
+                <w:webHidden/>
+              </w:rPr>
+              <w:instrText xml:space="preserve"> PAGEREF _Toc124338347 \h </w:instrText>
+            </w:r>
+            <w:r>
+              <w:rPr>
+                <w:noProof/>
+                <w:webHidden/>
+              </w:rPr>
+            </w:r>
+            <w:r>
+              <w:rPr>
+                <w:noProof/>
+                <w:webHidden/>
+              </w:rPr>
+              <w:fldChar w:fldCharType="separate"/>
+            </w:r>
+            <w:r>
+              <w:rPr>
+                <w:noProof/>
+                <w:webHidden/>
+              </w:rPr>
+              <w:t>5</w:t>
+            </w:r>
+            <w:r>
+              <w:rPr>
+                <w:noProof/>
+                <w:webHidden/>
+              </w:rPr>
+              <w:fldChar w:fldCharType="end"/>
+            </w:r>
+          </w:hyperlink>
+        </w:p>
+        <w:p>
+          <w:pPr>
+            <w:pStyle w:val="Inhopg1"/>
+            <w:tabs>
+              <w:tab w:val="right" w:leader="dot" w:pos="9062"/>
+            </w:tabs>
+            <w:rPr>
+              <w:rFonts w:eastAsiaTheme="minorEastAsia"/>
+              <w:noProof/>
+              <w:lang w:val="nl-NL" w:eastAsia="nl-NL"/>
+            </w:rPr>
+          </w:pPr>
+          <w:hyperlink w:anchor="_Toc124338348" w:history="1">
+            <w:r>
+              <w:rPr>
+                <w:rStyle w:val="Hyperlink"/>
+                <w:noProof/>
+              </w:rPr>
+              <w:t>Business processes</w:t>
+            </w:r>
+            <w:r>
+              <w:rPr>
+                <w:noProof/>
+                <w:webHidden/>
+              </w:rPr>
+              <w:tab/>
+            </w:r>
+            <w:r>
+              <w:rPr>
+                <w:noProof/>
+                <w:webHidden/>
+              </w:rPr>
+              <w:fldChar w:fldCharType="begin"/>
+            </w:r>
+            <w:r>
+              <w:rPr>
+                <w:noProof/>
+                <w:webHidden/>
+              </w:rPr>
+              <w:instrText xml:space="preserve"> PAGEREF _Toc124338348 \h </w:instrText>
+            </w:r>
+            <w:r>
+              <w:rPr>
+                <w:noProof/>
+                <w:webHidden/>
+              </w:rPr>
+            </w:r>
+            <w:r>
+              <w:rPr>
+                <w:noProof/>
+                <w:webHidden/>
+              </w:rPr>
+              <w:fldChar w:fldCharType="separate"/>
+            </w:r>
+            <w:r>
+              <w:rPr>
+                <w:noProof/>
+                <w:webHidden/>
+              </w:rPr>
+              <w:t>6</w:t>
+            </w:r>
+            <w:r>
+              <w:rPr>
+                <w:noProof/>
+                <w:webHidden/>
+              </w:rPr>
+              <w:fldChar w:fldCharType="end"/>
+            </w:r>
+          </w:hyperlink>
+        </w:p>
+        <w:p>
+          <w:pPr>
+            <w:pStyle w:val="Inhopg2"/>
+            <w:tabs>
+              <w:tab w:val="right" w:leader="dot" w:pos="9062"/>
+            </w:tabs>
+            <w:rPr>
+              <w:rFonts w:eastAsiaTheme="minorEastAsia"/>
+              <w:noProof/>
+              <w:lang w:val="nl-NL" w:eastAsia="nl-NL"/>
+            </w:rPr>
+          </w:pPr>
+          <w:hyperlink w:anchor="_Toc124338349" w:history="1">
+            <w:r>
+              <w:rPr>
+                <w:rStyle w:val="Hyperlink"/>
+                <w:noProof/>
+              </w:rPr>
+              <w:t>Front-end</w:t>
+            </w:r>
+            <w:r>
+              <w:rPr>
+                <w:noProof/>
+                <w:webHidden/>
+              </w:rPr>
+              <w:tab/>
+            </w:r>
+            <w:r>
+              <w:rPr>
+                <w:noProof/>
+                <w:webHidden/>
+              </w:rPr>
+              <w:fldChar w:fldCharType="begin"/>
+            </w:r>
+            <w:r>
+              <w:rPr>
+                <w:noProof/>
+                <w:webHidden/>
+              </w:rPr>
+              <w:instrText xml:space="preserve"> PAGEREF _Toc124338349 \h </w:instrText>
+            </w:r>
+            <w:r>
+              <w:rPr>
+                <w:noProof/>
+                <w:webHidden/>
+              </w:rPr>
+            </w:r>
+            <w:r>
+              <w:rPr>
+                <w:noProof/>
+                <w:webHidden/>
+              </w:rPr>
+              <w:fldChar w:fldCharType="separate"/>
+            </w:r>
+            <w:r>
+              <w:rPr>
+                <w:noProof/>
+                <w:webHidden/>
+              </w:rPr>
+              <w:t>6</w:t>
+            </w:r>
+            <w:r>
+              <w:rPr>
+                <w:noProof/>
+                <w:webHidden/>
+              </w:rPr>
+              <w:fldChar w:fldCharType="end"/>
+            </w:r>
+          </w:hyperlink>
+        </w:p>
+        <w:p>
+          <w:pPr>
+            <w:pStyle w:val="Inhopg2"/>
+            <w:tabs>
+              <w:tab w:val="right" w:leader="dot" w:pos="9062"/>
+            </w:tabs>
+            <w:rPr>
+              <w:rFonts w:eastAsiaTheme="minorEastAsia"/>
+              <w:noProof/>
+              <w:lang w:val="nl-NL" w:eastAsia="nl-NL"/>
+            </w:rPr>
+          </w:pPr>
+          <w:hyperlink w:anchor="_Toc124338350" w:history="1">
+            <w:r>
+              <w:rPr>
+                <w:rStyle w:val="Hyperlink"/>
+                <w:noProof/>
+              </w:rPr>
+              <w:t>Scraper</w:t>
+            </w:r>
+            <w:r>
+              <w:rPr>
+                <w:noProof/>
+                <w:webHidden/>
+              </w:rPr>
+              <w:tab/>
+            </w:r>
+            <w:r>
+              <w:rPr>
+                <w:noProof/>
+                <w:webHidden/>
+              </w:rPr>
+              <w:fldChar w:fldCharType="begin"/>
+            </w:r>
+            <w:r>
+              <w:rPr>
+                <w:noProof/>
+                <w:webHidden/>
+              </w:rPr>
+              <w:instrText xml:space="preserve"> PAGEREF _Toc124338350 \h </w:instrText>
+            </w:r>
+            <w:r>
+              <w:rPr>
+                <w:noProof/>
+                <w:webHidden/>
+              </w:rPr>
+            </w:r>
+            <w:r>
+              <w:rPr>
+                <w:noProof/>
+                <w:webHidden/>
+              </w:rPr>
+              <w:fldChar w:fldCharType="separate"/>
+            </w:r>
+            <w:r>
+              <w:rPr>
+                <w:noProof/>
+                <w:webHidden/>
+              </w:rPr>
+              <w:t>6</w:t>
             </w:r>
             <w:r>
               <w:rPr>
@@ -949,7 +1305,7 @@
       <w:pPr>
         <w:pStyle w:val="Kop1"/>
       </w:pPr>
-      <w:bookmarkStart w:id="0" w:name="_Toc118382592"/>
+      <w:bookmarkStart w:id="0" w:name="_Toc124338341"/>
       <w:r>
         <w:lastRenderedPageBreak/>
         <w:t>User stories</w:t>
@@ -967,20 +1323,41 @@
       </w:r>
     </w:p>
     <w:p>
-      <w:hyperlink r:id="rId5" w:history="1">
-        <w:r>
-          <w:rPr>
-            <w:rStyle w:val="Hyperlink"/>
-          </w:rPr>
-          <w:t>View file</w:t>
-        </w:r>
-      </w:hyperlink>
+      <w:pPr>
+        <w:rPr>
+          <w:rStyle w:val="Hyperlink"/>
+        </w:rPr>
+      </w:pPr>
+      <w:r>
+        <w:fldChar w:fldCharType="begin"/>
+      </w:r>
+      <w:r>
+        <w:instrText xml:space="preserve"> HYPERLINK "https://github.com/WJJCN/Documentation/blob/main/Documentatie/Requirements.md" </w:instrText>
+      </w:r>
+      <w:r>
+        <w:fldChar w:fldCharType="separate"/>
+      </w:r>
+      <w:r>
+        <w:rPr>
+          <w:rStyle w:val="Hyperlink"/>
+        </w:rPr>
+        <w:t>View file</w:t>
+      </w:r>
     </w:p>
     <w:p>
       <w:pPr>
         <w:pStyle w:val="Kop1"/>
       </w:pPr>
-      <w:bookmarkStart w:id="1" w:name="_Toc118382593"/>
+      <w:r>
+        <w:rPr>
+          <w:rFonts w:asciiTheme="minorHAnsi" w:eastAsiaTheme="minorHAnsi" w:hAnsiTheme="minorHAnsi" w:cstheme="minorBidi"/>
+          <w:color w:val="auto"/>
+          <w:sz w:val="22"/>
+          <w:szCs w:val="22"/>
+        </w:rPr>
+        <w:fldChar w:fldCharType="end"/>
+      </w:r>
+      <w:bookmarkStart w:id="1" w:name="_Toc124338342"/>
       <w:r>
         <w:t>Concepts</w:t>
       </w:r>
@@ -990,7 +1367,7 @@
       <w:pPr>
         <w:pStyle w:val="Kop2"/>
       </w:pPr>
-      <w:bookmarkStart w:id="2" w:name="_Toc118382594"/>
+      <w:bookmarkStart w:id="2" w:name="_Toc124338343"/>
       <w:r>
         <w:t>Concept diagram</w:t>
       </w:r>
@@ -1024,7 +1401,7 @@
                     </pic:cNvPicPr>
                   </pic:nvPicPr>
                   <pic:blipFill>
-                    <a:blip r:embed="rId6">
+                    <a:blip r:embed="rId5">
                       <a:extLst>
                         <a:ext uri="{28A0092B-C50C-407E-A947-70E740481C1C}">
                           <a14:useLocalDpi xmlns:a14="http://schemas.microsoft.com/office/drawing/2010/main" val="0"/>
@@ -1057,10 +1434,20 @@
       </w:r>
     </w:p>
     <w:p>
+      <w:hyperlink r:id="rId6" w:history="1">
+        <w:r>
+          <w:rPr>
+            <w:rStyle w:val="Hyperlink"/>
+          </w:rPr>
+          <w:t>View image in full size</w:t>
+        </w:r>
+      </w:hyperlink>
+    </w:p>
+    <w:p>
       <w:pPr>
         <w:pStyle w:val="Kop2"/>
       </w:pPr>
-      <w:bookmarkStart w:id="3" w:name="_Toc118382595"/>
+      <w:bookmarkStart w:id="3" w:name="_Toc124338344"/>
       <w:r>
         <w:lastRenderedPageBreak/>
         <w:t>ERD</w:t>
@@ -1073,10 +1460,10 @@
           <w:noProof/>
         </w:rPr>
         <w:drawing>
-          <wp:inline distT="0" distB="0" distL="0" distR="0" wp14:anchorId="485BA360" wp14:editId="5CF10EDE">
-            <wp:extent cx="5838825" cy="3953773"/>
-            <wp:effectExtent l="0" t="0" r="0" b="8890"/>
-            <wp:docPr id="2" name="Afbeelding 2"/>
+          <wp:inline distT="0" distB="0" distL="0" distR="0" wp14:anchorId="1C95747F" wp14:editId="0B6B16FD">
+            <wp:extent cx="5760720" cy="5818505"/>
+            <wp:effectExtent l="0" t="0" r="0" b="0"/>
+            <wp:docPr id="5" name="Afbeelding 5"/>
             <wp:cNvGraphicFramePr>
               <a:graphicFrameLocks xmlns:a="http://schemas.openxmlformats.org/drawingml/2006/main" noChangeAspect="1"/>
             </wp:cNvGraphicFramePr>
@@ -1090,7 +1477,7 @@
                     </pic:cNvPicPr>
                   </pic:nvPicPr>
                   <pic:blipFill>
-                    <a:blip r:embed="rId7">
+                    <a:blip r:embed="rId7" cstate="print">
                       <a:extLst>
                         <a:ext uri="{28A0092B-C50C-407E-A947-70E740481C1C}">
                           <a14:useLocalDpi xmlns:a14="http://schemas.microsoft.com/office/drawing/2010/main" val="0"/>
@@ -1105,7 +1492,7 @@
                   <pic:spPr bwMode="auto">
                     <a:xfrm>
                       <a:off x="0" y="0"/>
-                      <a:ext cx="5846847" cy="3959205"/>
+                      <a:ext cx="5760720" cy="5818505"/>
                     </a:xfrm>
                     <a:prstGeom prst="rect">
                       <a:avLst/>
@@ -1123,19 +1510,35 @@
       </w:r>
     </w:p>
     <w:p>
+      <w:hyperlink r:id="rId8" w:history="1">
+        <w:r>
+          <w:rPr>
+            <w:rStyle w:val="Hyperlink"/>
+          </w:rPr>
+          <w:t>View image in full size</w:t>
+        </w:r>
+      </w:hyperlink>
+    </w:p>
+    <w:p>
       <w:pPr>
         <w:pStyle w:val="Kop1"/>
       </w:pPr>
-      <w:bookmarkStart w:id="4" w:name="_Toc118382596"/>
+      <w:bookmarkStart w:id="4" w:name="_Toc124338345"/>
       <w:r>
+        <w:lastRenderedPageBreak/>
         <w:t>Software architecture</w:t>
       </w:r>
       <w:bookmarkEnd w:id="4"/>
     </w:p>
     <w:p>
+      <w:pPr>
+        <w:pStyle w:val="Kop2"/>
+      </w:pPr>
+      <w:bookmarkStart w:id="5" w:name="_Toc124338346"/>
       <w:r>
-        <w:t>…</w:t>
+        <w:t>Software</w:t>
       </w:r>
+      <w:bookmarkEnd w:id="5"/>
     </w:p>
     <w:p>
       <w:r>
@@ -1143,10 +1546,10 @@
           <w:noProof/>
         </w:rPr>
         <w:drawing>
-          <wp:inline distT="0" distB="0" distL="0" distR="0" wp14:anchorId="3133652D" wp14:editId="3A6A024D">
-            <wp:extent cx="5753100" cy="3028950"/>
-            <wp:effectExtent l="0" t="0" r="0" b="0"/>
-            <wp:docPr id="3" name="Afbeelding 3"/>
+          <wp:inline distT="0" distB="0" distL="0" distR="0" wp14:anchorId="39258211" wp14:editId="4CD2C681">
+            <wp:extent cx="5760720" cy="5840095"/>
+            <wp:effectExtent l="0" t="0" r="0" b="8255"/>
+            <wp:docPr id="6" name="Afbeelding 6"/>
             <wp:cNvGraphicFramePr>
               <a:graphicFrameLocks xmlns:a="http://schemas.openxmlformats.org/drawingml/2006/main" noChangeAspect="1"/>
             </wp:cNvGraphicFramePr>
@@ -1154,13 +1557,13 @@
               <a:graphicData uri="http://schemas.openxmlformats.org/drawingml/2006/picture">
                 <pic:pic xmlns:pic="http://schemas.openxmlformats.org/drawingml/2006/picture">
                   <pic:nvPicPr>
-                    <pic:cNvPr id="0" name="Picture 3"/>
+                    <pic:cNvPr id="0" name="Picture 4"/>
                     <pic:cNvPicPr>
                       <a:picLocks noChangeAspect="1" noChangeArrowheads="1"/>
                     </pic:cNvPicPr>
                   </pic:nvPicPr>
                   <pic:blipFill>
-                    <a:blip r:embed="rId8" cstate="print">
+                    <a:blip r:embed="rId9" cstate="print">
                       <a:extLst>
                         <a:ext uri="{28A0092B-C50C-407E-A947-70E740481C1C}">
                           <a14:useLocalDpi xmlns:a14="http://schemas.microsoft.com/office/drawing/2010/main" val="0"/>
@@ -1175,7 +1578,7 @@
                   <pic:spPr bwMode="auto">
                     <a:xfrm>
                       <a:off x="0" y="0"/>
-                      <a:ext cx="5753100" cy="3028950"/>
+                      <a:ext cx="5760720" cy="5840095"/>
                     </a:xfrm>
                     <a:prstGeom prst="rect">
                       <a:avLst/>
@@ -1192,6 +1595,254 @@
         </w:drawing>
       </w:r>
     </w:p>
+    <w:p>
+      <w:hyperlink r:id="rId10" w:history="1">
+        <w:r>
+          <w:rPr>
+            <w:rStyle w:val="Hyperlink"/>
+          </w:rPr>
+          <w:t>View image in full size</w:t>
+        </w:r>
+      </w:hyperlink>
+    </w:p>
+    <w:p>
+      <w:pPr>
+        <w:pStyle w:val="Kop2"/>
+      </w:pPr>
+      <w:bookmarkStart w:id="6" w:name="_Toc124338347"/>
+      <w:r>
+        <w:lastRenderedPageBreak/>
+        <w:t>AWS</w:t>
+      </w:r>
+      <w:bookmarkEnd w:id="6"/>
+    </w:p>
+    <w:p>
+      <w:r>
+        <w:rPr>
+          <w:noProof/>
+        </w:rPr>
+        <w:drawing>
+          <wp:inline distT="0" distB="0" distL="0" distR="0" wp14:anchorId="3D1AEE48" wp14:editId="502B8CA3">
+            <wp:extent cx="5760720" cy="6789420"/>
+            <wp:effectExtent l="0" t="0" r="0" b="0"/>
+            <wp:docPr id="7" name="Afbeelding 7"/>
+            <wp:cNvGraphicFramePr>
+              <a:graphicFrameLocks xmlns:a="http://schemas.openxmlformats.org/drawingml/2006/main" noChangeAspect="1"/>
+            </wp:cNvGraphicFramePr>
+            <a:graphic xmlns:a="http://schemas.openxmlformats.org/drawingml/2006/main">
+              <a:graphicData uri="http://schemas.openxmlformats.org/drawingml/2006/picture">
+                <pic:pic xmlns:pic="http://schemas.openxmlformats.org/drawingml/2006/picture">
+                  <pic:nvPicPr>
+                    <pic:cNvPr id="0" name="Picture 6"/>
+                    <pic:cNvPicPr>
+                      <a:picLocks noChangeAspect="1" noChangeArrowheads="1"/>
+                    </pic:cNvPicPr>
+                  </pic:nvPicPr>
+                  <pic:blipFill>
+                    <a:blip r:embed="rId11">
+                      <a:extLst>
+                        <a:ext uri="{28A0092B-C50C-407E-A947-70E740481C1C}">
+                          <a14:useLocalDpi xmlns:a14="http://schemas.microsoft.com/office/drawing/2010/main" val="0"/>
+                        </a:ext>
+                      </a:extLst>
+                    </a:blip>
+                    <a:srcRect/>
+                    <a:stretch>
+                      <a:fillRect/>
+                    </a:stretch>
+                  </pic:blipFill>
+                  <pic:spPr bwMode="auto">
+                    <a:xfrm>
+                      <a:off x="0" y="0"/>
+                      <a:ext cx="5760720" cy="6789420"/>
+                    </a:xfrm>
+                    <a:prstGeom prst="rect">
+                      <a:avLst/>
+                    </a:prstGeom>
+                    <a:noFill/>
+                    <a:ln>
+                      <a:noFill/>
+                    </a:ln>
+                  </pic:spPr>
+                </pic:pic>
+              </a:graphicData>
+            </a:graphic>
+          </wp:inline>
+        </w:drawing>
+      </w:r>
+    </w:p>
+    <w:p>
+      <w:hyperlink r:id="rId12" w:history="1">
+        <w:r>
+          <w:rPr>
+            <w:rStyle w:val="Hyperlink"/>
+          </w:rPr>
+          <w:t>View image in full size</w:t>
+        </w:r>
+      </w:hyperlink>
+    </w:p>
+    <w:p>
+      <w:pPr>
+        <w:pStyle w:val="Kop1"/>
+      </w:pPr>
+      <w:bookmarkStart w:id="7" w:name="_Toc124338348"/>
+      <w:r>
+        <w:lastRenderedPageBreak/>
+        <w:t>Business processes</w:t>
+      </w:r>
+      <w:bookmarkEnd w:id="7"/>
+    </w:p>
+    <w:p>
+      <w:pPr>
+        <w:pStyle w:val="Kop2"/>
+      </w:pPr>
+      <w:bookmarkStart w:id="8" w:name="_Toc124338349"/>
+      <w:r>
+        <w:t>Front-end</w:t>
+      </w:r>
+      <w:bookmarkEnd w:id="8"/>
+    </w:p>
+    <w:p>
+      <w:r>
+        <w:rPr>
+          <w:noProof/>
+        </w:rPr>
+        <w:drawing>
+          <wp:inline distT="0" distB="0" distL="0" distR="0" wp14:anchorId="2A05AEAE" wp14:editId="11307BEE">
+            <wp:extent cx="5760720" cy="1957070"/>
+            <wp:effectExtent l="0" t="0" r="0" b="5080"/>
+            <wp:docPr id="8" name="Afbeelding 8"/>
+            <wp:cNvGraphicFramePr>
+              <a:graphicFrameLocks xmlns:a="http://schemas.openxmlformats.org/drawingml/2006/main" noChangeAspect="1"/>
+            </wp:cNvGraphicFramePr>
+            <a:graphic xmlns:a="http://schemas.openxmlformats.org/drawingml/2006/main">
+              <a:graphicData uri="http://schemas.openxmlformats.org/drawingml/2006/picture">
+                <pic:pic xmlns:pic="http://schemas.openxmlformats.org/drawingml/2006/picture">
+                  <pic:nvPicPr>
+                    <pic:cNvPr id="0" name="Picture 8"/>
+                    <pic:cNvPicPr>
+                      <a:picLocks noChangeAspect="1" noChangeArrowheads="1"/>
+                    </pic:cNvPicPr>
+                  </pic:nvPicPr>
+                  <pic:blipFill>
+                    <a:blip r:embed="rId13" cstate="print">
+                      <a:extLst>
+                        <a:ext uri="{28A0092B-C50C-407E-A947-70E740481C1C}">
+                          <a14:useLocalDpi xmlns:a14="http://schemas.microsoft.com/office/drawing/2010/main" val="0"/>
+                        </a:ext>
+                      </a:extLst>
+                    </a:blip>
+                    <a:srcRect/>
+                    <a:stretch>
+                      <a:fillRect/>
+                    </a:stretch>
+                  </pic:blipFill>
+                  <pic:spPr bwMode="auto">
+                    <a:xfrm>
+                      <a:off x="0" y="0"/>
+                      <a:ext cx="5760720" cy="1957070"/>
+                    </a:xfrm>
+                    <a:prstGeom prst="rect">
+                      <a:avLst/>
+                    </a:prstGeom>
+                    <a:noFill/>
+                    <a:ln>
+                      <a:noFill/>
+                    </a:ln>
+                  </pic:spPr>
+                </pic:pic>
+              </a:graphicData>
+            </a:graphic>
+          </wp:inline>
+        </w:drawing>
+      </w:r>
+    </w:p>
+    <w:p>
+      <w:hyperlink r:id="rId14" w:history="1">
+        <w:r>
+          <w:rPr>
+            <w:rStyle w:val="Hyperlink"/>
+          </w:rPr>
+          <w:t>View image in full size</w:t>
+        </w:r>
+      </w:hyperlink>
+    </w:p>
+    <w:p>
+      <w:pPr>
+        <w:pStyle w:val="Kop2"/>
+      </w:pPr>
+      <w:bookmarkStart w:id="9" w:name="_Toc124338350"/>
+      <w:r>
+        <w:t>Scraper</w:t>
+      </w:r>
+      <w:bookmarkEnd w:id="9"/>
+    </w:p>
+    <w:p>
+      <w:r>
+        <w:rPr>
+          <w:noProof/>
+        </w:rPr>
+        <w:drawing>
+          <wp:inline distT="0" distB="0" distL="0" distR="0" wp14:anchorId="6B8D9C9B" wp14:editId="1E27C1FF">
+            <wp:extent cx="5760720" cy="3043555"/>
+            <wp:effectExtent l="0" t="0" r="0" b="4445"/>
+            <wp:docPr id="9" name="Afbeelding 9"/>
+            <wp:cNvGraphicFramePr>
+              <a:graphicFrameLocks xmlns:a="http://schemas.openxmlformats.org/drawingml/2006/main" noChangeAspect="1"/>
+            </wp:cNvGraphicFramePr>
+            <a:graphic xmlns:a="http://schemas.openxmlformats.org/drawingml/2006/main">
+              <a:graphicData uri="http://schemas.openxmlformats.org/drawingml/2006/picture">
+                <pic:pic xmlns:pic="http://schemas.openxmlformats.org/drawingml/2006/picture">
+                  <pic:nvPicPr>
+                    <pic:cNvPr id="0" name="Picture 10"/>
+                    <pic:cNvPicPr>
+                      <a:picLocks noChangeAspect="1" noChangeArrowheads="1"/>
+                    </pic:cNvPicPr>
+                  </pic:nvPicPr>
+                  <pic:blipFill>
+                    <a:blip r:embed="rId15" cstate="print">
+                      <a:extLst>
+                        <a:ext uri="{28A0092B-C50C-407E-A947-70E740481C1C}">
+                          <a14:useLocalDpi xmlns:a14="http://schemas.microsoft.com/office/drawing/2010/main" val="0"/>
+                        </a:ext>
+                      </a:extLst>
+                    </a:blip>
+                    <a:srcRect/>
+                    <a:stretch>
+                      <a:fillRect/>
+                    </a:stretch>
+                  </pic:blipFill>
+                  <pic:spPr bwMode="auto">
+                    <a:xfrm>
+                      <a:off x="0" y="0"/>
+                      <a:ext cx="5760720" cy="3043555"/>
+                    </a:xfrm>
+                    <a:prstGeom prst="rect">
+                      <a:avLst/>
+                    </a:prstGeom>
+                    <a:noFill/>
+                    <a:ln>
+                      <a:noFill/>
+                    </a:ln>
+                  </pic:spPr>
+                </pic:pic>
+              </a:graphicData>
+            </a:graphic>
+          </wp:inline>
+        </w:drawing>
+      </w:r>
+    </w:p>
+    <w:p>
+      <w:hyperlink r:id="rId16" w:history="1">
+        <w:r>
+          <w:rPr>
+            <w:rStyle w:val="Hyperlink"/>
+          </w:rPr>
+          <w:t>View image in full size</w:t>
+        </w:r>
+      </w:hyperlink>
+    </w:p>
+    <w:p/>
     <w:sectPr>
       <w:pgSz w:w="11906" w:h="16838"/>
       <w:pgMar w:top="1417" w:right="1417" w:bottom="1417" w:left="1417" w:header="708" w:footer="708" w:gutter="0"/>
@@ -1649,6 +2300,28 @@
       <w:szCs w:val="26"/>
     </w:rPr>
   </w:style>
+  <w:style w:type="paragraph" w:styleId="Kop3">
+    <w:name w:val="heading 3"/>
+    <w:basedOn w:val="Standaard"/>
+    <w:next w:val="Standaard"/>
+    <w:link w:val="Kop3Char"/>
+    <w:uiPriority w:val="9"/>
+    <w:unhideWhenUsed/>
+    <w:qFormat/>
+    <w:rsid w:val="00F8551A"/>
+    <w:pPr>
+      <w:keepNext/>
+      <w:keepLines/>
+      <w:spacing w:before="40" w:after="0"/>
+      <w:outlineLvl w:val="2"/>
+    </w:pPr>
+    <w:rPr>
+      <w:rFonts w:asciiTheme="majorHAnsi" w:eastAsiaTheme="majorEastAsia" w:hAnsiTheme="majorHAnsi" w:cstheme="majorBidi"/>
+      <w:color w:val="1F3763" w:themeColor="accent1" w:themeShade="7F"/>
+      <w:sz w:val="24"/>
+      <w:szCs w:val="24"/>
+    </w:rPr>
+  </w:style>
   <w:style w:type="character" w:default="1" w:styleId="Standaardalinea-lettertype">
     <w:name w:val="Default Paragraph Font"/>
     <w:uiPriority w:val="1"/>
@@ -1791,6 +2464,32 @@
       <w:spacing w:after="100"/>
       <w:ind w:left="220"/>
     </w:pPr>
+  </w:style>
+  <w:style w:type="character" w:styleId="GevolgdeHyperlink">
+    <w:name w:val="FollowedHyperlink"/>
+    <w:basedOn w:val="Standaardalinea-lettertype"/>
+    <w:uiPriority w:val="99"/>
+    <w:semiHidden/>
+    <w:unhideWhenUsed/>
+    <w:rsid w:val="00DA1E1B"/>
+    <w:rPr>
+      <w:color w:val="954F72" w:themeColor="followedHyperlink"/>
+      <w:u w:val="single"/>
+    </w:rPr>
+  </w:style>
+  <w:style w:type="character" w:customStyle="1" w:styleId="Kop3Char">
+    <w:name w:val="Kop 3 Char"/>
+    <w:basedOn w:val="Standaardalinea-lettertype"/>
+    <w:link w:val="Kop3"/>
+    <w:uiPriority w:val="9"/>
+    <w:rsid w:val="00F8551A"/>
+    <w:rPr>
+      <w:rFonts w:asciiTheme="majorHAnsi" w:eastAsiaTheme="majorEastAsia" w:hAnsiTheme="majorHAnsi" w:cstheme="majorBidi"/>
+      <w:color w:val="1F3763" w:themeColor="accent1" w:themeShade="7F"/>
+      <w:sz w:val="24"/>
+      <w:szCs w:val="24"/>
+      <w:lang w:val="en-GB"/>
+    </w:rPr>
   </w:style>
 </w:styles>
 </file>

</xml_diff>